<commit_message>
add site link to word
</commit_message>
<xml_diff>
--- a/1 Παραδοτέο arbitrage betting.docx
+++ b/1 Παραδοτέο arbitrage betting.docx
@@ -1412,24 +1412,79 @@
     </w:p>
     <w:p>
       <w:pPr>
+        <w:ind w:firstLine="720"/>
+        <w:rPr>
+          <w:rFonts w:cstheme="minorHAnsi"/>
+        </w:rPr>
+      </w:pPr>
+      <w:r>
+        <w:rPr>
+          <w:rFonts w:cstheme="minorHAnsi"/>
+        </w:rPr>
+        <w:t>1.465,50€ ∙ 1.43€ = 2.095,665€ – 2.000€ = 95,655€ καθαρό κέρδος</w:t>
+      </w:r>
+    </w:p>
+    <w:p>
+      <w:pPr>
+        <w:ind w:firstLine="720"/>
+        <w:rPr>
+          <w:rFonts w:cstheme="minorHAnsi"/>
+        </w:rPr>
+      </w:pPr>
+      <w:r>
+        <w:rPr>
+          <w:rFonts w:ascii="Segoe UI Symbol" w:hAnsi="Segoe UI Symbol" w:cs="Segoe UI Symbol"/>
+        </w:rPr>
+        <w:t>➢</w:t>
+      </w:r>
+      <w:r>
+        <w:rPr>
+          <w:rFonts w:cstheme="minorHAnsi"/>
+        </w:rPr>
+        <w:t xml:space="preserve"> Για το διπλό(νίκη </w:t>
+      </w:r>
+      <w:proofErr w:type="spellStart"/>
+      <w:r>
+        <w:rPr>
+          <w:rFonts w:cstheme="minorHAnsi"/>
+        </w:rPr>
+        <w:t>Βιλερμπάν</w:t>
+      </w:r>
+      <w:proofErr w:type="spellEnd"/>
+      <w:r>
+        <w:rPr>
+          <w:rFonts w:cstheme="minorHAnsi"/>
+        </w:rPr>
+        <w:t>) θα έχουμε:</w:t>
+      </w:r>
+    </w:p>
+    <w:p>
+      <w:pPr>
+        <w:pStyle w:val="a6"/>
+        <w:ind w:left="0" w:firstLine="720"/>
+        <w:rPr>
+          <w:rFonts w:cstheme="minorHAnsi"/>
+        </w:rPr>
+      </w:pPr>
+      <w:r>
+        <w:rPr>
+          <w:rFonts w:cstheme="minorHAnsi"/>
+        </w:rPr>
+        <w:t>536,98€ ∙ 3.90 = 2094,222€ – 2.000€ = 94.222€ καθαρό κέρδος</w:t>
+      </w:r>
+    </w:p>
+    <w:p>
+      <w:pPr>
         <w:ind w:firstLine="405"/>
         <w:rPr>
           <w:rFonts w:cstheme="minorHAnsi"/>
         </w:rPr>
       </w:pPr>
-    </w:p>
-    <w:p>
-      <w:pPr>
-        <w:ind w:firstLine="405"/>
+      <w:r>
         <w:rPr>
           <w:rFonts w:cstheme="minorHAnsi"/>
         </w:rPr>
-      </w:pPr>
-      <w:r>
-        <w:rPr>
-          <w:rFonts w:cstheme="minorHAnsi"/>
-        </w:rPr>
-        <w:t>1.465,50€ ∙ 1.43€ = 2.095,665€ – 2.000€ = 95,655€ καθαρό κέρδος</w:t>
+        <w:t>Δηλαδή, σε κάθε περίπτωση θα έχω κέρδος τουλάχιστον 94.222€.</w:t>
       </w:r>
     </w:p>
     <w:p>
@@ -1444,76 +1499,49 @@
     <w:p>
       <w:pPr>
         <w:pStyle w:val="a6"/>
-        <w:ind w:left="405" w:firstLine="315"/>
+        <w:ind w:left="405"/>
         <w:rPr>
           <w:rFonts w:cstheme="minorHAnsi"/>
         </w:rPr>
       </w:pPr>
       <w:r>
         <w:rPr>
-          <w:rFonts w:ascii="Segoe UI Symbol" w:hAnsi="Segoe UI Symbol" w:cs="Segoe UI Symbol"/>
-        </w:rPr>
-        <w:t>➢</w:t>
-      </w:r>
-      <w:r>
-        <w:rPr>
           <w:rFonts w:cstheme="minorHAnsi"/>
         </w:rPr>
-        <w:t xml:space="preserve"> Για το διπλό(νίκη </w:t>
+        <w:t xml:space="preserve">Αυτή είναι η έννοια του σίγουρου στοιχήματος και ο σκοπός που υφίστανται η εφαρμογή. Συγκεκριμένα, η εφαρμογή αναζητά και βρίσκει σίγουρα στοιχήματα μέσω της ανάλυσης δεδομένων και χρήσης στοιχειωδών μαθηματικών. Το πιο εντυπωσιακό, όμως, είναι ότι όλοι αυτοί η διαδικασία είναι απολύτως νόμιμη και θα παρέχεται σε όλους τους χρήστες της εφαρμογής </w:t>
       </w:r>
       <w:proofErr w:type="spellStart"/>
       <w:r>
         <w:rPr>
           <w:rFonts w:cstheme="minorHAnsi"/>
         </w:rPr>
-        <w:t>Βιλερμπάν</w:t>
+        <w:t>Arbets</w:t>
       </w:r>
       <w:proofErr w:type="spellEnd"/>
       <w:r>
         <w:rPr>
           <w:rFonts w:cstheme="minorHAnsi"/>
         </w:rPr>
-        <w:t>) θα έχουμε:</w:t>
-      </w:r>
-    </w:p>
-    <w:p>
-      <w:pPr>
-        <w:pStyle w:val="a6"/>
-        <w:ind w:left="405" w:firstLine="315"/>
-        <w:rPr>
-          <w:rFonts w:cstheme="minorHAnsi"/>
-        </w:rPr>
-      </w:pPr>
+        <w:t xml:space="preserve"> η δυνατότητα να βγάζουν εύκολα και γρήγορα χρήματα χωρίς ρίσκο.</w:t>
+      </w:r>
     </w:p>
     <w:p>
       <w:pPr>
         <w:pStyle w:val="a6"/>
         <w:ind w:left="405"/>
         <w:rPr>
-          <w:rFonts w:cstheme="minorHAnsi"/>
-        </w:rPr>
-      </w:pPr>
-      <w:r>
-        <w:rPr>
-          <w:rFonts w:cstheme="minorHAnsi"/>
-        </w:rPr>
-        <w:t>536,98€ ∙ 3.90 = 2094,222€ – 2.000€ = 94.222€ καθαρό κέρδος</w:t>
-      </w:r>
+          <w:lang w:val="en-GB"/>
+        </w:rPr>
+      </w:pPr>
     </w:p>
     <w:p>
       <w:pPr>
         <w:pStyle w:val="a6"/>
         <w:ind w:left="405"/>
         <w:rPr>
-          <w:rFonts w:cstheme="minorHAnsi"/>
-        </w:rPr>
-      </w:pPr>
-      <w:r>
-        <w:rPr>
-          <w:rFonts w:cstheme="minorHAnsi"/>
-        </w:rPr>
-        <w:t>Δηλαδή, σε κάθε περίπτωση θα έχω κέρδος τουλάχιστον 94.222€.</w:t>
-      </w:r>
+          <w:lang w:val="en-GB"/>
+        </w:rPr>
+      </w:pPr>
     </w:p>
     <w:p>
       <w:pPr>
@@ -1523,37 +1551,63 @@
           <w:rFonts w:cstheme="minorHAnsi"/>
         </w:rPr>
       </w:pPr>
-    </w:p>
-    <w:p>
-      <w:pPr>
-        <w:pStyle w:val="a6"/>
-        <w:ind w:left="405"/>
-        <w:rPr>
-          <w:rFonts w:cstheme="minorHAnsi"/>
-        </w:rPr>
-      </w:pPr>
-      <w:r>
-        <w:rPr>
-          <w:rFonts w:cstheme="minorHAnsi"/>
-        </w:rPr>
-        <w:t xml:space="preserve">Αυτή είναι η έννοια του σίγουρου στοιχήματος και ο σκοπός που υφίστανται η εφαρμογή. Συγκεκριμένα, η εφαρμογή αναζητά και βρίσκει σίγουρα στοιχήματα </w:t>
-      </w:r>
-      <w:r>
-        <w:t xml:space="preserve">μέσω της ανάλυσης δεδομένων και χρήσης στοιχειωδών μαθηματικών. Το πιο εντυπωσιακό, όμως, είναι ότι όλοι αυτοί η διαδικασία είναι απολύτως νόμιμη και θα παρέχεται σε όλους τους χρήστες της εφαρμογής </w:t>
-      </w:r>
-      <w:proofErr w:type="spellStart"/>
-      <w:r>
-        <w:rPr>
-          <w:lang w:val="en-US"/>
-        </w:rPr>
-        <w:t>Arbets</w:t>
-      </w:r>
-      <w:proofErr w:type="spellEnd"/>
+      <w:r>
+        <w:rPr>
+          <w:lang w:val="en-GB"/>
+        </w:rPr>
+        <w:t>To</w:t>
+      </w:r>
       <w:r>
         <w:t xml:space="preserve"> </w:t>
       </w:r>
       <w:r>
-        <w:t>η δυνατότητα να βγάζουν εύκολα και γρήγορα χρήματα χωρίς ρίσκο.</w:t>
+        <w:rPr>
+          <w:b/>
+          <w:bCs/>
+          <w:lang w:val="en-GB"/>
+        </w:rPr>
+        <w:t>site</w:t>
+      </w:r>
+      <w:r>
+        <w:rPr>
+          <w:b/>
+          <w:bCs/>
+        </w:rPr>
+        <w:t xml:space="preserve"> </w:t>
+      </w:r>
+      <w:r>
+        <w:t xml:space="preserve">της εφαρμογής μας </w:t>
+      </w:r>
+      <w:proofErr w:type="gramStart"/>
+      <w:r>
+        <w:t>είναι :</w:t>
+      </w:r>
+      <w:proofErr w:type="gramEnd"/>
+      <w:r>
+        <w:t xml:space="preserve"> </w:t>
+      </w:r>
+      <w:hyperlink r:id="rId8" w:history="1">
+        <w:r>
+          <w:rPr>
+            <w:rStyle w:val="-"/>
+          </w:rPr>
+          <w:t>http://ism.dmst.aueb.gr/ismgroup49/Arbe</w:t>
+        </w:r>
+        <w:r>
+          <w:rPr>
+            <w:rStyle w:val="-"/>
+          </w:rPr>
+          <w:t>t</w:t>
+        </w:r>
+        <w:r>
+          <w:rPr>
+            <w:rStyle w:val="-"/>
+          </w:rPr>
+          <w:t>s/index.html</w:t>
+        </w:r>
+      </w:hyperlink>
+      <w:r>
+        <w:t xml:space="preserve"> </w:t>
       </w:r>
     </w:p>
     <w:p>
@@ -1629,7 +1683,7 @@
                     </pic:cNvPicPr>
                   </pic:nvPicPr>
                   <pic:blipFill>
-                    <a:blip r:embed="rId8">
+                    <a:blip r:embed="rId9">
                       <a:extLst>
                         <a:ext uri="{28A0092B-C50C-407E-A947-70E740481C1C}">
                           <a14:useLocalDpi xmlns:a14="http://schemas.microsoft.com/office/drawing/2010/main" val="0"/>
@@ -3819,7 +3873,7 @@
                     </pic:cNvPicPr>
                   </pic:nvPicPr>
                   <pic:blipFill>
-                    <a:blip r:embed="rId9" cstate="print">
+                    <a:blip r:embed="rId10" cstate="print">
                       <a:extLst>
                         <a:ext uri="{28A0092B-C50C-407E-A947-70E740481C1C}">
                           <a14:useLocalDpi xmlns:a14="http://schemas.microsoft.com/office/drawing/2010/main" val="0"/>
@@ -3984,7 +4038,7 @@
                     </pic:cNvPicPr>
                   </pic:nvPicPr>
                   <pic:blipFill>
-                    <a:blip r:embed="rId10">
+                    <a:blip r:embed="rId11">
                       <a:extLst>
                         <a:ext uri="{28A0092B-C50C-407E-A947-70E740481C1C}">
                           <a14:useLocalDpi xmlns:a14="http://schemas.microsoft.com/office/drawing/2010/main" val="0"/>
@@ -4200,7 +4254,7 @@
                     </pic:cNvPicPr>
                   </pic:nvPicPr>
                   <pic:blipFill>
-                    <a:blip r:embed="rId11">
+                    <a:blip r:embed="rId12">
                       <a:extLst>
                         <a:ext uri="{28A0092B-C50C-407E-A947-70E740481C1C}">
                           <a14:useLocalDpi xmlns:a14="http://schemas.microsoft.com/office/drawing/2010/main" val="0"/>
@@ -4233,10 +4287,10 @@
       </w:r>
     </w:p>
     <w:sectPr>
-      <w:headerReference w:type="default" r:id="rId12"/>
-      <w:footerReference w:type="default" r:id="rId13"/>
-      <w:headerReference w:type="first" r:id="rId14"/>
-      <w:footerReference w:type="first" r:id="rId15"/>
+      <w:headerReference w:type="default" r:id="rId13"/>
+      <w:footerReference w:type="default" r:id="rId14"/>
+      <w:headerReference w:type="first" r:id="rId15"/>
+      <w:footerReference w:type="first" r:id="rId16"/>
       <w:pgSz w:w="11900" w:h="16840"/>
       <w:pgMar w:top="1440" w:right="1466" w:bottom="1440" w:left="1440" w:header="708" w:footer="708" w:gutter="0"/>
       <w:cols w:space="720"/>
@@ -5670,6 +5724,30 @@
       <w:ind w:left="720"/>
       <w:contextualSpacing/>
     </w:pPr>
+  </w:style>
+  <w:style w:type="character" w:styleId="a7">
+    <w:name w:val="Unresolved Mention"/>
+    <w:basedOn w:val="a0"/>
+    <w:uiPriority w:val="99"/>
+    <w:semiHidden/>
+    <w:unhideWhenUsed/>
+    <w:rsid w:val="001A1072"/>
+    <w:rPr>
+      <w:color w:val="605E5C"/>
+      <w:shd w:val="clear" w:color="auto" w:fill="E1DFDD"/>
+    </w:rPr>
+  </w:style>
+  <w:style w:type="character" w:styleId="-0">
+    <w:name w:val="FollowedHyperlink"/>
+    <w:basedOn w:val="a0"/>
+    <w:uiPriority w:val="99"/>
+    <w:semiHidden/>
+    <w:unhideWhenUsed/>
+    <w:rsid w:val="001A1072"/>
+    <w:rPr>
+      <w:color w:val="FF00FF" w:themeColor="followedHyperlink"/>
+      <w:u w:val="single"/>
+    </w:rPr>
   </w:style>
 </w:styles>
 </file>

</xml_diff>